<commit_message>
Versione 1.0.2 di scenari, use case diagram e sequence diagrams
</commit_message>
<xml_diff>
--- a/SequenceDiagrams.docx
+++ b/SequenceDiagrams.docx
@@ -16,8 +16,8 @@
           <w:noProof/>
         </w:rPr>
         <w:drawing>
-          <wp:inline distT="0" distB="0" distL="0" distR="0" wp14:anchorId="6A81A0A3" wp14:editId="09FC8B8C">
-            <wp:extent cx="6108065" cy="3738245"/>
+          <wp:inline distT="0" distB="0" distL="0" distR="0" wp14:anchorId="6A81A0A3" wp14:editId="6B18BEDD">
+            <wp:extent cx="6108065" cy="3734867"/>
             <wp:effectExtent l="0" t="0" r="6985" b="0"/>
             <wp:docPr id="2" name="Immagine 2"/>
             <wp:cNvGraphicFramePr>
@@ -27,7 +27,7 @@
               <a:graphicData uri="http://schemas.openxmlformats.org/drawingml/2006/picture">
                 <pic:pic xmlns:pic="http://schemas.openxmlformats.org/drawingml/2006/picture">
                   <pic:nvPicPr>
-                    <pic:cNvPr id="0" name="Picture 4"/>
+                    <pic:cNvPr id="2" name="Immagine 2"/>
                     <pic:cNvPicPr>
                       <a:picLocks noChangeAspect="1" noChangeArrowheads="1"/>
                     </pic:cNvPicPr>
@@ -40,7 +40,6 @@
                         </a:ext>
                       </a:extLst>
                     </a:blip>
-                    <a:srcRect/>
                     <a:stretch>
                       <a:fillRect/>
                     </a:stretch>
@@ -48,7 +47,7 @@
                   <pic:spPr bwMode="auto">
                     <a:xfrm>
                       <a:off x="0" y="0"/>
-                      <a:ext cx="6108065" cy="3738245"/>
+                      <a:ext cx="6108065" cy="3734867"/>
                     </a:xfrm>
                     <a:prstGeom prst="rect">
                       <a:avLst/>
@@ -71,6 +70,7 @@
       </w:pPr>
       <w:proofErr w:type="spellStart"/>
       <w:r>
+        <w:lastRenderedPageBreak/>
         <w:t>AggiuntaNuovoDipendenteCTT</w:t>
       </w:r>
       <w:proofErr w:type="spellEnd"/>
@@ -81,8 +81,8 @@
           <w:noProof/>
         </w:rPr>
         <w:drawing>
-          <wp:inline distT="0" distB="0" distL="0" distR="0" wp14:anchorId="388236C7" wp14:editId="767C3D9E">
-            <wp:extent cx="6120130" cy="5046980"/>
+          <wp:inline distT="0" distB="0" distL="0" distR="0" wp14:anchorId="388236C7" wp14:editId="6C250DE7">
+            <wp:extent cx="6120092" cy="5046980"/>
             <wp:effectExtent l="0" t="0" r="0" b="1270"/>
             <wp:docPr id="3" name="Immagine 3"/>
             <wp:cNvGraphicFramePr>
@@ -110,7 +110,7 @@
                   <pic:spPr>
                     <a:xfrm>
                       <a:off x="0" y="0"/>
-                      <a:ext cx="6120130" cy="5046980"/>
+                      <a:ext cx="6120092" cy="5046980"/>
                     </a:xfrm>
                     <a:prstGeom prst="rect">
                       <a:avLst/>
@@ -129,6 +129,7 @@
       </w:pPr>
       <w:proofErr w:type="spellStart"/>
       <w:r>
+        <w:lastRenderedPageBreak/>
         <w:t>AggiuntaRimozioneCTT</w:t>
       </w:r>
       <w:proofErr w:type="spellEnd"/>
@@ -139,8 +140,8 @@
           <w:noProof/>
         </w:rPr>
         <w:drawing>
-          <wp:inline distT="0" distB="0" distL="0" distR="0" wp14:anchorId="1754C1A0" wp14:editId="2994C7E8">
-            <wp:extent cx="6120130" cy="6249670"/>
+          <wp:inline distT="0" distB="0" distL="0" distR="0" wp14:anchorId="1754C1A0" wp14:editId="7FB39DC5">
+            <wp:extent cx="6119919" cy="6249670"/>
             <wp:effectExtent l="0" t="0" r="0" b="0"/>
             <wp:docPr id="4" name="Immagine 4"/>
             <wp:cNvGraphicFramePr>
@@ -168,7 +169,7 @@
                   <pic:spPr>
                     <a:xfrm>
                       <a:off x="0" y="0"/>
-                      <a:ext cx="6120130" cy="6249670"/>
+                      <a:ext cx="6119919" cy="6249670"/>
                     </a:xfrm>
                     <a:prstGeom prst="rect">
                       <a:avLst/>
@@ -187,6 +188,7 @@
       </w:pPr>
       <w:proofErr w:type="spellStart"/>
       <w:r>
+        <w:lastRenderedPageBreak/>
         <w:t>AggiuntaSaccaMagazziniere</w:t>
       </w:r>
       <w:proofErr w:type="spellEnd"/>
@@ -197,9 +199,9 @@
           <w:noProof/>
         </w:rPr>
         <w:drawing>
-          <wp:inline distT="0" distB="0" distL="0" distR="0" wp14:anchorId="4BC5CC46" wp14:editId="7E3A6DB8">
-            <wp:extent cx="6120130" cy="2699385"/>
-            <wp:effectExtent l="0" t="0" r="0" b="5715"/>
+          <wp:inline distT="0" distB="0" distL="0" distR="0" wp14:anchorId="4BC5CC46" wp14:editId="191475A9">
+            <wp:extent cx="6120130" cy="2699303"/>
+            <wp:effectExtent l="0" t="0" r="0" b="6350"/>
             <wp:docPr id="5" name="Immagine 5"/>
             <wp:cNvGraphicFramePr>
               <a:graphicFrameLocks xmlns:a="http://schemas.openxmlformats.org/drawingml/2006/main" noChangeAspect="1"/>
@@ -226,7 +228,7 @@
                   <pic:spPr>
                     <a:xfrm>
                       <a:off x="0" y="0"/>
-                      <a:ext cx="6120130" cy="2699385"/>
+                      <a:ext cx="6120130" cy="2699303"/>
                     </a:xfrm>
                     <a:prstGeom prst="rect">
                       <a:avLst/>
@@ -255,9 +257,9 @@
           <w:noProof/>
         </w:rPr>
         <w:drawing>
-          <wp:inline distT="0" distB="0" distL="0" distR="0" wp14:anchorId="2290394F" wp14:editId="11F36325">
-            <wp:extent cx="6120130" cy="3499485"/>
-            <wp:effectExtent l="0" t="0" r="0" b="5715"/>
+          <wp:inline distT="0" distB="0" distL="0" distR="0" wp14:anchorId="2290394F" wp14:editId="3FE895C1">
+            <wp:extent cx="6120130" cy="3499291"/>
+            <wp:effectExtent l="0" t="0" r="0" b="6350"/>
             <wp:docPr id="6" name="Immagine 6"/>
             <wp:cNvGraphicFramePr>
               <a:graphicFrameLocks xmlns:a="http://schemas.openxmlformats.org/drawingml/2006/main" noChangeAspect="1"/>
@@ -284,7 +286,7 @@
                   <pic:spPr>
                     <a:xfrm>
                       <a:off x="0" y="0"/>
-                      <a:ext cx="6120130" cy="3499485"/>
+                      <a:ext cx="6120130" cy="3499291"/>
                     </a:xfrm>
                     <a:prstGeom prst="rect">
                       <a:avLst/>
@@ -303,6 +305,7 @@
       </w:pPr>
       <w:proofErr w:type="spellStart"/>
       <w:r>
+        <w:lastRenderedPageBreak/>
         <w:t>InoltroAlert</w:t>
       </w:r>
       <w:proofErr w:type="spellEnd"/>
@@ -313,8 +316,8 @@
           <w:noProof/>
         </w:rPr>
         <w:drawing>
-          <wp:inline distT="0" distB="0" distL="0" distR="0" wp14:anchorId="412F34F1" wp14:editId="4B0EEBB9">
-            <wp:extent cx="6120130" cy="2184400"/>
+          <wp:inline distT="0" distB="0" distL="0" distR="0" wp14:anchorId="412F34F1" wp14:editId="3C7901F5">
+            <wp:extent cx="6120113" cy="2184400"/>
             <wp:effectExtent l="0" t="0" r="0" b="6350"/>
             <wp:docPr id="7" name="Immagine 7"/>
             <wp:cNvGraphicFramePr>
@@ -342,7 +345,7 @@
                   <pic:spPr>
                     <a:xfrm>
                       <a:off x="0" y="0"/>
-                      <a:ext cx="6120130" cy="2184400"/>
+                      <a:ext cx="6120113" cy="2184400"/>
                     </a:xfrm>
                     <a:prstGeom prst="rect">
                       <a:avLst/>
@@ -371,8 +374,8 @@
           <w:noProof/>
         </w:rPr>
         <w:drawing>
-          <wp:inline distT="0" distB="0" distL="0" distR="0" wp14:anchorId="167600CF" wp14:editId="4809CE8E">
-            <wp:extent cx="6120130" cy="3329305"/>
+          <wp:inline distT="0" distB="0" distL="0" distR="0" wp14:anchorId="167600CF" wp14:editId="67AC24DF">
+            <wp:extent cx="6119693" cy="3329305"/>
             <wp:effectExtent l="0" t="0" r="0" b="4445"/>
             <wp:docPr id="8" name="Immagine 8"/>
             <wp:cNvGraphicFramePr>
@@ -400,7 +403,7 @@
                   <pic:spPr>
                     <a:xfrm>
                       <a:off x="0" y="0"/>
-                      <a:ext cx="6120130" cy="3329305"/>
+                      <a:ext cx="6119693" cy="3329305"/>
                     </a:xfrm>
                     <a:prstGeom prst="rect">
                       <a:avLst/>
@@ -418,6 +421,7 @@
         <w:pStyle w:val="Titolo2"/>
       </w:pPr>
       <w:r>
+        <w:lastRenderedPageBreak/>
         <w:t>Login</w:t>
       </w:r>
     </w:p>
@@ -427,8 +431,8 @@
           <w:noProof/>
         </w:rPr>
         <w:drawing>
-          <wp:inline distT="0" distB="0" distL="0" distR="0" wp14:anchorId="3B45F0C2" wp14:editId="05320DC9">
-            <wp:extent cx="6120130" cy="5320030"/>
+          <wp:inline distT="0" distB="0" distL="0" distR="0" wp14:anchorId="3B45F0C2" wp14:editId="345CF783">
+            <wp:extent cx="6120034" cy="5320030"/>
             <wp:effectExtent l="0" t="0" r="0" b="0"/>
             <wp:docPr id="9" name="Immagine 9"/>
             <wp:cNvGraphicFramePr>
@@ -456,7 +460,7 @@
                   <pic:spPr>
                     <a:xfrm>
                       <a:off x="0" y="0"/>
-                      <a:ext cx="6120130" cy="5320030"/>
+                      <a:ext cx="6120034" cy="5320030"/>
                     </a:xfrm>
                     <a:prstGeom prst="rect">
                       <a:avLst/>
@@ -475,6 +479,7 @@
       </w:pPr>
       <w:proofErr w:type="spellStart"/>
       <w:r>
+        <w:lastRenderedPageBreak/>
         <w:t>ReportStatisticiCCS</w:t>
       </w:r>
       <w:proofErr w:type="spellEnd"/>
@@ -485,9 +490,9 @@
           <w:noProof/>
         </w:rPr>
         <w:drawing>
-          <wp:inline distT="0" distB="0" distL="0" distR="0" wp14:anchorId="6C477A2F" wp14:editId="0D2756B0">
-            <wp:extent cx="4651121" cy="8825948"/>
-            <wp:effectExtent l="0" t="0" r="0" b="0"/>
+          <wp:inline distT="0" distB="0" distL="0" distR="0" wp14:anchorId="6C477A2F" wp14:editId="247A8783">
+            <wp:extent cx="4654487" cy="8832351"/>
+            <wp:effectExtent l="0" t="0" r="0" b="6985"/>
             <wp:docPr id="10" name="Immagine 10"/>
             <wp:cNvGraphicFramePr>
               <a:graphicFrameLocks xmlns:a="http://schemas.openxmlformats.org/drawingml/2006/main" noChangeAspect="1"/>
@@ -514,7 +519,7 @@
                   <pic:spPr>
                     <a:xfrm>
                       <a:off x="0" y="0"/>
-                      <a:ext cx="4654495" cy="8832351"/>
+                      <a:ext cx="4654487" cy="8832351"/>
                     </a:xfrm>
                     <a:prstGeom prst="rect">
                       <a:avLst/>
@@ -533,6 +538,7 @@
       </w:pPr>
       <w:proofErr w:type="spellStart"/>
       <w:r>
+        <w:lastRenderedPageBreak/>
         <w:t>ReportStatisticiCTT</w:t>
       </w:r>
       <w:proofErr w:type="spellEnd"/>
@@ -543,9 +549,9 @@
           <w:noProof/>
         </w:rPr>
         <w:drawing>
-          <wp:inline distT="0" distB="0" distL="0" distR="0" wp14:anchorId="393549EC" wp14:editId="4C61AE1D">
-            <wp:extent cx="6057732" cy="8810046"/>
-            <wp:effectExtent l="0" t="0" r="635" b="0"/>
+          <wp:inline distT="0" distB="0" distL="0" distR="0" wp14:anchorId="393549EC" wp14:editId="3AD06309">
+            <wp:extent cx="6058786" cy="8811265"/>
+            <wp:effectExtent l="0" t="0" r="0" b="8890"/>
             <wp:docPr id="11" name="Immagine 11"/>
             <wp:cNvGraphicFramePr>
               <a:graphicFrameLocks xmlns:a="http://schemas.openxmlformats.org/drawingml/2006/main" noChangeAspect="1"/>
@@ -572,7 +578,7 @@
                   <pic:spPr>
                     <a:xfrm>
                       <a:off x="0" y="0"/>
-                      <a:ext cx="6058786" cy="8811579"/>
+                      <a:ext cx="6058786" cy="8811265"/>
                     </a:xfrm>
                     <a:prstGeom prst="rect">
                       <a:avLst/>
@@ -602,8 +608,8 @@
           <w:noProof/>
         </w:rPr>
         <w:drawing>
-          <wp:inline distT="0" distB="0" distL="0" distR="0" wp14:anchorId="5A615E08" wp14:editId="64614E64">
-            <wp:extent cx="6120130" cy="7834630"/>
+          <wp:inline distT="0" distB="0" distL="0" distR="0" wp14:anchorId="5A615E08" wp14:editId="6F88B9F1">
+            <wp:extent cx="6120103" cy="7834630"/>
             <wp:effectExtent l="0" t="0" r="0" b="0"/>
             <wp:docPr id="12" name="Immagine 12"/>
             <wp:cNvGraphicFramePr>
@@ -631,7 +637,7 @@
                   <pic:spPr>
                     <a:xfrm>
                       <a:off x="0" y="0"/>
-                      <a:ext cx="6120130" cy="7834630"/>
+                      <a:ext cx="6120103" cy="7834630"/>
                     </a:xfrm>
                     <a:prstGeom prst="rect">
                       <a:avLst/>
@@ -651,6 +657,7 @@
       </w:pPr>
       <w:proofErr w:type="spellStart"/>
       <w:r>
+        <w:lastRenderedPageBreak/>
         <w:t>RimozioneDipendenteCTT</w:t>
       </w:r>
       <w:proofErr w:type="spellEnd"/>
@@ -661,8 +668,8 @@
           <w:noProof/>
         </w:rPr>
         <w:drawing>
-          <wp:inline distT="0" distB="0" distL="0" distR="0" wp14:anchorId="04094B57" wp14:editId="739C097E">
-            <wp:extent cx="6120130" cy="6127750"/>
+          <wp:inline distT="0" distB="0" distL="0" distR="0" wp14:anchorId="04094B57" wp14:editId="50D8C0E0">
+            <wp:extent cx="6120012" cy="6127750"/>
             <wp:effectExtent l="0" t="0" r="0" b="6350"/>
             <wp:docPr id="13" name="Immagine 13"/>
             <wp:cNvGraphicFramePr>
@@ -690,7 +697,7 @@
                   <pic:spPr>
                     <a:xfrm>
                       <a:off x="0" y="0"/>
-                      <a:ext cx="6120130" cy="6127750"/>
+                      <a:ext cx="6120012" cy="6127750"/>
                     </a:xfrm>
                     <a:prstGeom prst="rect">
                       <a:avLst/>
@@ -720,9 +727,9 @@
           <w:noProof/>
         </w:rPr>
         <w:drawing>
-          <wp:inline distT="0" distB="0" distL="0" distR="0" wp14:anchorId="44250C27" wp14:editId="5C5004DD">
-            <wp:extent cx="6120130" cy="2040890"/>
-            <wp:effectExtent l="0" t="0" r="0" b="0"/>
+          <wp:inline distT="0" distB="0" distL="0" distR="0" wp14:anchorId="44250C27" wp14:editId="05F5AD4A">
+            <wp:extent cx="5444533" cy="2040890"/>
+            <wp:effectExtent l="0" t="0" r="3810" b="0"/>
             <wp:docPr id="14" name="Immagine 14"/>
             <wp:cNvGraphicFramePr>
               <a:graphicFrameLocks xmlns:a="http://schemas.openxmlformats.org/drawingml/2006/main" noChangeAspect="1"/>
@@ -749,7 +756,7 @@
                   <pic:spPr>
                     <a:xfrm>
                       <a:off x="0" y="0"/>
-                      <a:ext cx="6120130" cy="2040890"/>
+                      <a:ext cx="5444533" cy="2040890"/>
                     </a:xfrm>
                     <a:prstGeom prst="rect">
                       <a:avLst/>
@@ -768,6 +775,7 @@
       </w:pPr>
       <w:proofErr w:type="spellStart"/>
       <w:r>
+        <w:lastRenderedPageBreak/>
         <w:t>RispostaAlertUrgente</w:t>
       </w:r>
       <w:proofErr w:type="spellEnd"/>
@@ -778,9 +786,9 @@
           <w:noProof/>
         </w:rPr>
         <w:drawing>
-          <wp:inline distT="0" distB="0" distL="0" distR="0" wp14:anchorId="04D7842E" wp14:editId="5AF68FC8">
-            <wp:extent cx="6120130" cy="1316355"/>
-            <wp:effectExtent l="0" t="0" r="0" b="0"/>
+          <wp:inline distT="0" distB="0" distL="0" distR="0" wp14:anchorId="04D7842E" wp14:editId="577ABEE5">
+            <wp:extent cx="6454703" cy="1860331"/>
+            <wp:effectExtent l="0" t="0" r="3810" b="6985"/>
             <wp:docPr id="15" name="Immagine 15"/>
             <wp:cNvGraphicFramePr>
               <a:graphicFrameLocks xmlns:a="http://schemas.openxmlformats.org/drawingml/2006/main" noChangeAspect="1"/>
@@ -807,7 +815,7 @@
                   <pic:spPr>
                     <a:xfrm>
                       <a:off x="0" y="0"/>
-                      <a:ext cx="6120130" cy="1316355"/>
+                      <a:ext cx="6476903" cy="1866729"/>
                     </a:xfrm>
                     <a:prstGeom prst="rect">
                       <a:avLst/>

</xml_diff>